<commit_message>
Added Lab manual and Notes
</commit_message>
<xml_diff>
--- a/Lab Manual/Exp-2 Linear Regression lab/Exp-2 Linear Regression lab.docx
+++ b/Lab Manual/Exp-2 Linear Regression lab/Exp-2 Linear Regression lab.docx
@@ -3389,7 +3389,7 @@
           </mc:Choice>
           <mc:Fallback>
             <w:pict>
-              <v:group w14:anchorId="3D1A4EF2" id="Group 5" o:spid="_x0000_s1026" style="position:absolute;margin-left:1in;margin-top:17.15pt;width:502.25pt;height:1.05pt;z-index:-15727104;mso-wrap-distance-left:0;mso-wrap-distance-right:0;mso-position-horizontal-relative:page" coordsize="63785,133" o:gfxdata="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">
+              <v:group w14:anchorId="55EA1E17" id="Group 5" o:spid="_x0000_s1026" style="position:absolute;margin-left:1in;margin-top:17.15pt;width:502.25pt;height:1.05pt;z-index:-15727104;mso-wrap-distance-left:0;mso-wrap-distance-right:0;mso-position-horizontal-relative:page" coordsize="63785,133" o:gfxdata="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">
                 <v:shape id="Graphic 6" o:spid="_x0000_s1027" style="position:absolute;width:63785;height:120;visibility:visible;mso-wrap-style:square;v-text-anchor:top" coordsize="6378575,12065" o:gfxdata="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" path="m,11557r6378397,l6378397,,,,,11557xe" fillcolor="black" stroked="f">
                   <v:path arrowok="t"/>
                 </v:shape>
@@ -3539,7 +3539,7 @@
           </mc:Choice>
           <mc:Fallback>
             <w:pict>
-              <v:group w14:anchorId="726EAD38" id="Group 8" o:spid="_x0000_s1026" style="position:absolute;margin-left:1in;margin-top:36.8pt;width:502.25pt;height:1.05pt;z-index:-15726592;mso-wrap-distance-left:0;mso-wrap-distance-right:0;mso-position-horizontal-relative:page" coordsize="63785,133" o:gfxdata="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">
+              <v:group w14:anchorId="2BDC62E7" id="Group 8" o:spid="_x0000_s1026" style="position:absolute;margin-left:1in;margin-top:36.8pt;width:502.25pt;height:1.05pt;z-index:-15726592;mso-wrap-distance-left:0;mso-wrap-distance-right:0;mso-position-horizontal-relative:page" coordsize="63785,133" o:gfxdata="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">
                 <v:shape id="Graphic 9" o:spid="_x0000_s1027" style="position:absolute;width:63785;height:120;visibility:visible;mso-wrap-style:square;v-text-anchor:top" coordsize="6378575,12065" o:gfxdata="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" path="m,11557r6378397,l6378397,,,,,11557xe" fillcolor="black" stroked="f">
                   <v:path arrowok="t"/>
                 </v:shape>
@@ -3689,7 +3689,7 @@
           </mc:Choice>
           <mc:Fallback>
             <w:pict>
-              <v:group w14:anchorId="50D35C25" id="Group 11" o:spid="_x0000_s1026" style="position:absolute;margin-left:1in;margin-top:56.6pt;width:502.25pt;height:1.05pt;z-index:-15726080;mso-wrap-distance-left:0;mso-wrap-distance-right:0;mso-position-horizontal-relative:page" coordsize="63785,133" o:gfxdata="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">
+              <v:group w14:anchorId="4A611FAF" id="Group 11" o:spid="_x0000_s1026" style="position:absolute;margin-left:1in;margin-top:56.6pt;width:502.25pt;height:1.05pt;z-index:-15726080;mso-wrap-distance-left:0;mso-wrap-distance-right:0;mso-position-horizontal-relative:page" coordsize="63785,133" o:gfxdata="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">
                 <v:shape id="Graphic 12" o:spid="_x0000_s1027" style="position:absolute;width:63785;height:120;visibility:visible;mso-wrap-style:square;v-text-anchor:top" coordsize="6378575,12065" o:gfxdata="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" path="m,11557r6378397,l6378397,,,,,11557xe" fillcolor="black" stroked="f">
                   <v:path arrowok="t"/>
                 </v:shape>
@@ -3942,7 +3942,7 @@
           </mc:Choice>
           <mc:Fallback>
             <w:pict>
-              <v:group w14:anchorId="5D54C93F" id="Group 14" o:spid="_x0000_s1026" style="position:absolute;margin-left:1in;margin-top:17.2pt;width:502.25pt;height:1.05pt;z-index:-15725568;mso-wrap-distance-left:0;mso-wrap-distance-right:0;mso-position-horizontal-relative:page" coordsize="63785,133" o:gfxdata="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">
+              <v:group w14:anchorId="38739EDA" id="Group 14" o:spid="_x0000_s1026" style="position:absolute;margin-left:1in;margin-top:17.2pt;width:502.25pt;height:1.05pt;z-index:-15725568;mso-wrap-distance-left:0;mso-wrap-distance-right:0;mso-position-horizontal-relative:page" coordsize="63785,133" o:gfxdata="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">
                 <v:shape id="Graphic 15" o:spid="_x0000_s1027" style="position:absolute;width:63785;height:120;visibility:visible;mso-wrap-style:square;v-text-anchor:top" coordsize="6378575,12065" o:gfxdata="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" path="m,11557r6378397,l6378397,,,,,11557xe" fillcolor="black" stroked="f">
                   <v:path arrowok="t"/>
                 </v:shape>
@@ -4092,7 +4092,7 @@
           </mc:Choice>
           <mc:Fallback>
             <w:pict>
-              <v:group w14:anchorId="777F0286" id="Group 17" o:spid="_x0000_s1026" style="position:absolute;margin-left:1in;margin-top:36.8pt;width:502.25pt;height:1.05pt;z-index:-15725056;mso-wrap-distance-left:0;mso-wrap-distance-right:0;mso-position-horizontal-relative:page" coordsize="63785,133" o:gfxdata="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">
+              <v:group w14:anchorId="7224DBFF" id="Group 17" o:spid="_x0000_s1026" style="position:absolute;margin-left:1in;margin-top:36.8pt;width:502.25pt;height:1.05pt;z-index:-15725056;mso-wrap-distance-left:0;mso-wrap-distance-right:0;mso-position-horizontal-relative:page" coordsize="63785,133" o:gfxdata="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">
                 <v:shape id="Graphic 18" o:spid="_x0000_s1027" style="position:absolute;width:63785;height:120;visibility:visible;mso-wrap-style:square;v-text-anchor:top" coordsize="6378575,12065" o:gfxdata="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" path="m,11557r6378397,l6378397,,,,,11557xe" fillcolor="black" stroked="f">
                   <v:path arrowok="t"/>
                 </v:shape>
@@ -4242,7 +4242,7 @@
           </mc:Choice>
           <mc:Fallback>
             <w:pict>
-              <v:group w14:anchorId="546BAF05" id="Group 20" o:spid="_x0000_s1026" style="position:absolute;margin-left:1in;margin-top:56.6pt;width:502.25pt;height:1.05pt;z-index:-15724544;mso-wrap-distance-left:0;mso-wrap-distance-right:0;mso-position-horizontal-relative:page" coordsize="63785,133" o:gfxdata="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">
+              <v:group w14:anchorId="6E3D8CA2" id="Group 20" o:spid="_x0000_s1026" style="position:absolute;margin-left:1in;margin-top:56.6pt;width:502.25pt;height:1.05pt;z-index:-15724544;mso-wrap-distance-left:0;mso-wrap-distance-right:0;mso-position-horizontal-relative:page" coordsize="63785,133" o:gfxdata="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">
                 <v:shape id="Graphic 21" o:spid="_x0000_s1027" style="position:absolute;width:63785;height:120;visibility:visible;mso-wrap-style:square;v-text-anchor:top" coordsize="6378575,12065" o:gfxdata="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" path="m,11557r6378397,l6378397,,,,,11557xe" fillcolor="black" stroked="f">
                   <v:path arrowok="t"/>
                 </v:shape>
@@ -4514,7 +4514,7 @@
           </mc:Choice>
           <mc:Fallback>
             <w:pict>
-              <v:group w14:anchorId="12EDFC8C" id="Group 23" o:spid="_x0000_s1026" style="position:absolute;margin-left:1in;margin-top:17.15pt;width:502.25pt;height:1.05pt;z-index:-15724032;mso-wrap-distance-left:0;mso-wrap-distance-right:0;mso-position-horizontal-relative:page" coordsize="63785,133" o:gfxdata="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">
+              <v:group w14:anchorId="1920A8CD" id="Group 23" o:spid="_x0000_s1026" style="position:absolute;margin-left:1in;margin-top:17.15pt;width:502.25pt;height:1.05pt;z-index:-15724032;mso-wrap-distance-left:0;mso-wrap-distance-right:0;mso-position-horizontal-relative:page" coordsize="63785,133" o:gfxdata="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">
                 <v:shape id="Graphic 24" o:spid="_x0000_s1027" style="position:absolute;width:63785;height:120;visibility:visible;mso-wrap-style:square;v-text-anchor:top" coordsize="6378575,12065" o:gfxdata="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" path="m,11557r6378397,l6378397,,,,,11557xe" fillcolor="black" stroked="f">
                   <v:path arrowok="t"/>
                 </v:shape>
@@ -4664,7 +4664,7 @@
           </mc:Choice>
           <mc:Fallback>
             <w:pict>
-              <v:group w14:anchorId="4C6EFDE6" id="Group 26" o:spid="_x0000_s1026" style="position:absolute;margin-left:1in;margin-top:36.75pt;width:502.25pt;height:1.05pt;z-index:-15723520;mso-wrap-distance-left:0;mso-wrap-distance-right:0;mso-position-horizontal-relative:page" coordsize="63785,133" o:gfxdata="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">
+              <v:group w14:anchorId="3B57268C" id="Group 26" o:spid="_x0000_s1026" style="position:absolute;margin-left:1in;margin-top:36.75pt;width:502.25pt;height:1.05pt;z-index:-15723520;mso-wrap-distance-left:0;mso-wrap-distance-right:0;mso-position-horizontal-relative:page" coordsize="63785,133" o:gfxdata="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">
                 <v:shape id="Graphic 27" o:spid="_x0000_s1027" style="position:absolute;width:63785;height:120;visibility:visible;mso-wrap-style:square;v-text-anchor:top" coordsize="6378575,12065" o:gfxdata="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" path="m,11557r6378397,l6378397,,,,,11557xe" fillcolor="black" stroked="f">
                   <v:path arrowok="t"/>
                 </v:shape>
@@ -4814,7 +4814,7 @@
           </mc:Choice>
           <mc:Fallback>
             <w:pict>
-              <v:group w14:anchorId="27E8E379" id="Group 29" o:spid="_x0000_s1026" style="position:absolute;margin-left:1in;margin-top:56.35pt;width:502.25pt;height:1.05pt;z-index:-15723008;mso-wrap-distance-left:0;mso-wrap-distance-right:0;mso-position-horizontal-relative:page" coordsize="63785,133" o:gfxdata="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">
+              <v:group w14:anchorId="12C65554" id="Group 29" o:spid="_x0000_s1026" style="position:absolute;margin-left:1in;margin-top:56.35pt;width:502.25pt;height:1.05pt;z-index:-15723008;mso-wrap-distance-left:0;mso-wrap-distance-right:0;mso-position-horizontal-relative:page" coordsize="63785,133" o:gfxdata="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">
                 <v:shape id="Graphic 30" o:spid="_x0000_s1027" style="position:absolute;width:63785;height:120;visibility:visible;mso-wrap-style:square;v-text-anchor:top" coordsize="6378575,12065" o:gfxdata="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" path="m,11557r6378397,l6378397,,,,,11557xe" fillcolor="black" stroked="f">
                   <v:path arrowok="t"/>
                 </v:shape>
@@ -5080,7 +5080,7 @@
           </mc:Choice>
           <mc:Fallback>
             <w:pict>
-              <v:group w14:anchorId="4C270655" id="Group 32" o:spid="_x0000_s1026" style="position:absolute;margin-left:1in;margin-top:17.2pt;width:502.25pt;height:1.05pt;z-index:-15722496;mso-wrap-distance-left:0;mso-wrap-distance-right:0;mso-position-horizontal-relative:page" coordsize="63785,133" o:gfxdata="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">
+              <v:group w14:anchorId="25DB6F8D" id="Group 32" o:spid="_x0000_s1026" style="position:absolute;margin-left:1in;margin-top:17.2pt;width:502.25pt;height:1.05pt;z-index:-15722496;mso-wrap-distance-left:0;mso-wrap-distance-right:0;mso-position-horizontal-relative:page" coordsize="63785,133" o:gfxdata="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">
                 <v:shape id="Graphic 33" o:spid="_x0000_s1027" style="position:absolute;width:63785;height:120;visibility:visible;mso-wrap-style:square;v-text-anchor:top" coordsize="6378575,12065" o:gfxdata="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" path="m,11557r6378397,l6378397,,,,,11557xe" fillcolor="black" stroked="f">
                   <v:path arrowok="t"/>
                 </v:shape>
@@ -5230,7 +5230,7 @@
           </mc:Choice>
           <mc:Fallback>
             <w:pict>
-              <v:group w14:anchorId="1A3FEF46" id="Group 35" o:spid="_x0000_s1026" style="position:absolute;margin-left:1in;margin-top:36.8pt;width:502.25pt;height:1.05pt;z-index:-15721984;mso-wrap-distance-left:0;mso-wrap-distance-right:0;mso-position-horizontal-relative:page" coordsize="63785,133" o:gfxdata="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">
+              <v:group w14:anchorId="1D5AD551" id="Group 35" o:spid="_x0000_s1026" style="position:absolute;margin-left:1in;margin-top:36.8pt;width:502.25pt;height:1.05pt;z-index:-15721984;mso-wrap-distance-left:0;mso-wrap-distance-right:0;mso-position-horizontal-relative:page" coordsize="63785,133" o:gfxdata="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">
                 <v:shape id="Graphic 36" o:spid="_x0000_s1027" style="position:absolute;width:63785;height:120;visibility:visible;mso-wrap-style:square;v-text-anchor:top" coordsize="6378575,12065" o:gfxdata="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" path="m,11557r6378397,l6378397,,,,,11557xe" fillcolor="black" stroked="f">
                   <v:path arrowok="t"/>
                 </v:shape>
@@ -5380,7 +5380,7 @@
           </mc:Choice>
           <mc:Fallback>
             <w:pict>
-              <v:group w14:anchorId="4E7E9DDC" id="Group 38" o:spid="_x0000_s1026" style="position:absolute;margin-left:1in;margin-top:56.4pt;width:502.25pt;height:1.05pt;z-index:-15721472;mso-wrap-distance-left:0;mso-wrap-distance-right:0;mso-position-horizontal-relative:page" coordsize="63785,133" o:gfxdata="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">
+              <v:group w14:anchorId="7B9C0F57" id="Group 38" o:spid="_x0000_s1026" style="position:absolute;margin-left:1in;margin-top:56.4pt;width:502.25pt;height:1.05pt;z-index:-15721472;mso-wrap-distance-left:0;mso-wrap-distance-right:0;mso-position-horizontal-relative:page" coordsize="63785,133" o:gfxdata="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">
                 <v:shape id="Graphic 39" o:spid="_x0000_s1027" style="position:absolute;width:63785;height:120;visibility:visible;mso-wrap-style:square;v-text-anchor:top" coordsize="6378575,12065" o:gfxdata="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" path="m,11557r6378397,l6378397,,,,,11557xe" fillcolor="black" stroked="f">
                   <v:path arrowok="t"/>
                 </v:shape>
@@ -6436,6 +6436,94 @@
       <w:pPr>
         <w:pStyle w:val="Heading1"/>
         <w:rPr>
+          <w:spacing w:val="-2"/>
+        </w:rPr>
+      </w:pPr>
+    </w:p>
+    <w:p>
+      <w:pPr>
+        <w:pStyle w:val="Heading1"/>
+        <w:rPr>
+          <w:spacing w:val="-2"/>
+        </w:rPr>
+      </w:pPr>
+    </w:p>
+    <w:p>
+      <w:pPr>
+        <w:pStyle w:val="Heading1"/>
+        <w:rPr>
+          <w:spacing w:val="-2"/>
+        </w:rPr>
+      </w:pPr>
+    </w:p>
+    <w:p>
+      <w:pPr>
+        <w:pStyle w:val="Heading1"/>
+        <w:rPr>
+          <w:spacing w:val="-2"/>
+        </w:rPr>
+      </w:pPr>
+    </w:p>
+    <w:p>
+      <w:pPr>
+        <w:pStyle w:val="Heading1"/>
+        <w:rPr>
+          <w:spacing w:val="-2"/>
+        </w:rPr>
+      </w:pPr>
+    </w:p>
+    <w:p>
+      <w:pPr>
+        <w:pStyle w:val="Heading1"/>
+        <w:rPr>
+          <w:spacing w:val="-2"/>
+        </w:rPr>
+      </w:pPr>
+    </w:p>
+    <w:p>
+      <w:pPr>
+        <w:pStyle w:val="Heading1"/>
+        <w:rPr>
+          <w:spacing w:val="-2"/>
+        </w:rPr>
+      </w:pPr>
+    </w:p>
+    <w:p>
+      <w:pPr>
+        <w:pStyle w:val="Heading1"/>
+        <w:rPr>
+          <w:spacing w:val="-2"/>
+        </w:rPr>
+      </w:pPr>
+    </w:p>
+    <w:p>
+      <w:pPr>
+        <w:pStyle w:val="Heading1"/>
+        <w:rPr>
+          <w:spacing w:val="-2"/>
+        </w:rPr>
+      </w:pPr>
+    </w:p>
+    <w:p>
+      <w:pPr>
+        <w:pStyle w:val="Heading1"/>
+        <w:rPr>
+          <w:spacing w:val="-2"/>
+        </w:rPr>
+      </w:pPr>
+    </w:p>
+    <w:p>
+      <w:pPr>
+        <w:pStyle w:val="Heading1"/>
+        <w:rPr>
+          <w:spacing w:val="-2"/>
+        </w:rPr>
+      </w:pPr>
+    </w:p>
+    <w:p>
+      <w:pPr>
+        <w:pStyle w:val="Heading1"/>
+        <w:rPr>
           <w:u w:val="none"/>
         </w:rPr>
       </w:pPr>
@@ -6504,6 +6592,73 @@
       </w:pPr>
       <w:r>
         <w:rPr>
+          <w:noProof/>
+        </w:rPr>
+        <w:drawing>
+          <wp:anchor distT="0" distB="0" distL="114300" distR="114300" simplePos="0" relativeHeight="251660288" behindDoc="0" locked="0" layoutInCell="1" allowOverlap="1" wp14:anchorId="400C8109">
+            <wp:simplePos x="0" y="0"/>
+            <wp:positionH relativeFrom="column">
+              <wp:posOffset>1524000</wp:posOffset>
+            </wp:positionH>
+            <wp:positionV relativeFrom="paragraph">
+              <wp:posOffset>318135</wp:posOffset>
+            </wp:positionV>
+            <wp:extent cx="4259580" cy="3220085"/>
+            <wp:effectExtent l="0" t="0" r="7620" b="0"/>
+            <wp:wrapTopAndBottom/>
+            <wp:docPr id="1794512950" name="Picture 68"/>
+            <wp:cNvGraphicFramePr>
+              <a:graphicFrameLocks xmlns:a="http://schemas.openxmlformats.org/drawingml/2006/main" noChangeAspect="1"/>
+            </wp:cNvGraphicFramePr>
+            <a:graphic xmlns:a="http://schemas.openxmlformats.org/drawingml/2006/main">
+              <a:graphicData uri="http://schemas.openxmlformats.org/drawingml/2006/picture">
+                <pic:pic xmlns:pic="http://schemas.openxmlformats.org/drawingml/2006/picture">
+                  <pic:nvPicPr>
+                    <pic:cNvPr id="0" name="Picture 1"/>
+                    <pic:cNvPicPr>
+                      <a:picLocks noChangeAspect="1" noChangeArrowheads="1"/>
+                    </pic:cNvPicPr>
+                  </pic:nvPicPr>
+                  <pic:blipFill>
+                    <a:blip r:embed="rId10">
+                      <a:extLst>
+                        <a:ext uri="{28A0092B-C50C-407E-A947-70E740481C1C}">
+                          <a14:useLocalDpi xmlns:a14="http://schemas.microsoft.com/office/drawing/2010/main" val="0"/>
+                        </a:ext>
+                      </a:extLst>
+                    </a:blip>
+                    <a:srcRect/>
+                    <a:stretch>
+                      <a:fillRect/>
+                    </a:stretch>
+                  </pic:blipFill>
+                  <pic:spPr bwMode="auto">
+                    <a:xfrm>
+                      <a:off x="0" y="0"/>
+                      <a:ext cx="4259580" cy="3220085"/>
+                    </a:xfrm>
+                    <a:prstGeom prst="rect">
+                      <a:avLst/>
+                    </a:prstGeom>
+                    <a:noFill/>
+                    <a:ln>
+                      <a:noFill/>
+                    </a:ln>
+                  </pic:spPr>
+                </pic:pic>
+              </a:graphicData>
+            </a:graphic>
+            <wp14:sizeRelH relativeFrom="page">
+              <wp14:pctWidth>0</wp14:pctWidth>
+            </wp14:sizeRelH>
+            <wp14:sizeRelV relativeFrom="page">
+              <wp14:pctHeight>0</wp14:pctHeight>
+            </wp14:sizeRelV>
+          </wp:anchor>
+        </w:drawing>
+      </w:r>
+      <w:r>
+        <w:rPr>
           <w:sz w:val="24"/>
         </w:rPr>
         <w:t>Datapoints</w:t>
@@ -6574,6 +6729,19 @@
         </w:rPr>
         <w:t>line)</w:t>
       </w:r>
+    </w:p>
+    <w:p>
+      <w:pPr>
+        <w:pStyle w:val="ListParagraph"/>
+        <w:tabs>
+          <w:tab w:val="left" w:pos="1078"/>
+        </w:tabs>
+        <w:spacing w:before="0" w:line="292" w:lineRule="exact"/>
+        <w:ind w:left="1078" w:firstLine="0"/>
+        <w:rPr>
+          <w:sz w:val="24"/>
+        </w:rPr>
+      </w:pPr>
     </w:p>
     <w:p>
       <w:pPr>
@@ -6590,6 +6758,154 @@
         <w:rPr>
           <w:sz w:val="24"/>
         </w:rPr>
+      </w:pPr>
+      <w:r>
+        <w:rPr>
+          <w:sz w:val="24"/>
+        </w:rPr>
+        <w:t>Scatter</w:t>
+      </w:r>
+      <w:r>
+        <w:rPr>
+          <w:spacing w:val="-2"/>
+          <w:sz w:val="24"/>
+        </w:rPr>
+        <w:t xml:space="preserve"> </w:t>
+      </w:r>
+      <w:r>
+        <w:rPr>
+          <w:sz w:val="24"/>
+        </w:rPr>
+        <w:t>plot</w:t>
+      </w:r>
+      <w:r>
+        <w:rPr>
+          <w:spacing w:val="-5"/>
+          <w:sz w:val="24"/>
+        </w:rPr>
+        <w:t xml:space="preserve"> </w:t>
+      </w:r>
+      <w:r>
+        <w:rPr>
+          <w:sz w:val="24"/>
+        </w:rPr>
+        <w:t>showing</w:t>
+      </w:r>
+      <w:r>
+        <w:rPr>
+          <w:spacing w:val="-6"/>
+          <w:sz w:val="24"/>
+        </w:rPr>
+        <w:t xml:space="preserve"> </w:t>
+      </w:r>
+      <w:r>
+        <w:rPr>
+          <w:sz w:val="24"/>
+        </w:rPr>
+        <w:t>the</w:t>
+      </w:r>
+      <w:r>
+        <w:rPr>
+          <w:spacing w:val="-5"/>
+          <w:sz w:val="24"/>
+        </w:rPr>
+        <w:t xml:space="preserve"> </w:t>
+      </w:r>
+      <w:r>
+        <w:rPr>
+          <w:sz w:val="24"/>
+        </w:rPr>
+        <w:t>Best fit</w:t>
+      </w:r>
+      <w:r>
+        <w:rPr>
+          <w:spacing w:val="-1"/>
+          <w:sz w:val="24"/>
+        </w:rPr>
+        <w:t xml:space="preserve"> </w:t>
+      </w:r>
+      <w:r>
+        <w:rPr>
+          <w:sz w:val="24"/>
+        </w:rPr>
+        <w:t>line</w:t>
+      </w:r>
+      <w:r>
+        <w:rPr>
+          <w:spacing w:val="-5"/>
+          <w:sz w:val="24"/>
+        </w:rPr>
+        <w:t xml:space="preserve"> </w:t>
+      </w:r>
+      <w:r>
+        <w:rPr>
+          <w:sz w:val="24"/>
+        </w:rPr>
+        <w:t>in</w:t>
+      </w:r>
+      <w:r>
+        <w:rPr>
+          <w:spacing w:val="-3"/>
+          <w:sz w:val="24"/>
+        </w:rPr>
+        <w:t xml:space="preserve"> </w:t>
+      </w:r>
+      <w:r>
+        <w:rPr>
+          <w:sz w:val="24"/>
+        </w:rPr>
+        <w:t>the last</w:t>
+      </w:r>
+      <w:r>
+        <w:rPr>
+          <w:spacing w:val="-1"/>
+          <w:sz w:val="24"/>
+        </w:rPr>
+        <w:t xml:space="preserve"> </w:t>
+      </w:r>
+      <w:r>
+        <w:rPr>
+          <w:sz w:val="24"/>
+        </w:rPr>
+        <w:t>iteration</w:t>
+      </w:r>
+      <w:r>
+        <w:rPr>
+          <w:spacing w:val="1"/>
+          <w:sz w:val="24"/>
+        </w:rPr>
+        <w:t xml:space="preserve"> </w:t>
+      </w:r>
+      <w:r>
+        <w:rPr>
+          <w:sz w:val="24"/>
+        </w:rPr>
+        <w:t>of</w:t>
+      </w:r>
+      <w:r>
+        <w:rPr>
+          <w:spacing w:val="-1"/>
+          <w:sz w:val="24"/>
+        </w:rPr>
+        <w:t xml:space="preserve"> </w:t>
+      </w:r>
+      <w:r>
+        <w:rPr>
+          <w:spacing w:val="-2"/>
+          <w:sz w:val="24"/>
+        </w:rPr>
+        <w:t>training</w:t>
+      </w:r>
+    </w:p>
+    <w:p>
+      <w:pPr>
+        <w:tabs>
+          <w:tab w:val="left" w:pos="1078"/>
+        </w:tabs>
+        <w:spacing w:before="43"/>
+        <w:rPr>
+          <w:sz w:val="24"/>
+        </w:rPr>
         <w:sectPr>
           <w:pgSz w:w="12240" w:h="15840"/>
           <w:pgMar w:top="2820" w:right="360" w:bottom="280" w:left="360" w:header="724" w:footer="0" w:gutter="0"/>
@@ -6598,140 +6914,70 @@
       </w:pPr>
       <w:r>
         <w:rPr>
-          <w:sz w:val="24"/>
-        </w:rPr>
-        <w:t>Scatter</w:t>
-      </w:r>
-      <w:r>
-        <w:rPr>
-          <w:spacing w:val="-2"/>
-          <w:sz w:val="24"/>
-        </w:rPr>
-        <w:t xml:space="preserve"> </w:t>
-      </w:r>
-      <w:r>
-        <w:rPr>
-          <w:sz w:val="24"/>
-        </w:rPr>
-        <w:t>plot</w:t>
-      </w:r>
-      <w:r>
-        <w:rPr>
-          <w:spacing w:val="-5"/>
-          <w:sz w:val="24"/>
-        </w:rPr>
-        <w:t xml:space="preserve"> </w:t>
-      </w:r>
-      <w:r>
-        <w:rPr>
-          <w:sz w:val="24"/>
-        </w:rPr>
-        <w:t>showing</w:t>
-      </w:r>
-      <w:r>
-        <w:rPr>
-          <w:spacing w:val="-6"/>
-          <w:sz w:val="24"/>
-        </w:rPr>
-        <w:t xml:space="preserve"> </w:t>
-      </w:r>
-      <w:r>
-        <w:rPr>
-          <w:sz w:val="24"/>
-        </w:rPr>
-        <w:t>the</w:t>
-      </w:r>
-      <w:r>
-        <w:rPr>
-          <w:spacing w:val="-5"/>
-          <w:sz w:val="24"/>
-        </w:rPr>
-        <w:t xml:space="preserve"> </w:t>
-      </w:r>
-      <w:r>
-        <w:rPr>
-          <w:sz w:val="24"/>
-        </w:rPr>
-        <w:t>Best fit</w:t>
-      </w:r>
-      <w:r>
-        <w:rPr>
-          <w:spacing w:val="-1"/>
-          <w:sz w:val="24"/>
-        </w:rPr>
-        <w:t xml:space="preserve"> </w:t>
-      </w:r>
-      <w:r>
-        <w:rPr>
-          <w:sz w:val="24"/>
-        </w:rPr>
-        <w:t>line</w:t>
-      </w:r>
-      <w:r>
-        <w:rPr>
-          <w:spacing w:val="-5"/>
-          <w:sz w:val="24"/>
-        </w:rPr>
-        <w:t xml:space="preserve"> </w:t>
-      </w:r>
-      <w:r>
-        <w:rPr>
-          <w:sz w:val="24"/>
-        </w:rPr>
-        <w:t>in</w:t>
-      </w:r>
-      <w:r>
-        <w:rPr>
-          <w:spacing w:val="-3"/>
-          <w:sz w:val="24"/>
-        </w:rPr>
-        <w:t xml:space="preserve"> </w:t>
-      </w:r>
-      <w:r>
-        <w:rPr>
-          <w:sz w:val="24"/>
-        </w:rPr>
-        <w:t>the last</w:t>
-      </w:r>
-      <w:r>
-        <w:rPr>
-          <w:spacing w:val="-1"/>
-          <w:sz w:val="24"/>
-        </w:rPr>
-        <w:t xml:space="preserve"> </w:t>
-      </w:r>
-      <w:r>
-        <w:rPr>
-          <w:sz w:val="24"/>
-        </w:rPr>
-        <w:t>iteration</w:t>
-      </w:r>
-      <w:r>
-        <w:rPr>
-          <w:spacing w:val="1"/>
-          <w:sz w:val="24"/>
-        </w:rPr>
-        <w:t xml:space="preserve"> </w:t>
-      </w:r>
-      <w:r>
-        <w:rPr>
-          <w:sz w:val="24"/>
-        </w:rPr>
-        <w:t>of</w:t>
-      </w:r>
-      <w:r>
-        <w:rPr>
-          <w:spacing w:val="-1"/>
-          <w:sz w:val="24"/>
-        </w:rPr>
-        <w:t xml:space="preserve"> </w:t>
-      </w:r>
-      <w:r>
-        <w:rPr>
-          <w:spacing w:val="-2"/>
-          <w:sz w:val="24"/>
-        </w:rPr>
-        <w:t>training</w:t>
+          <w:noProof/>
+        </w:rPr>
+        <w:drawing>
+          <wp:anchor distT="0" distB="0" distL="114300" distR="114300" simplePos="0" relativeHeight="487610880" behindDoc="0" locked="0" layoutInCell="1" allowOverlap="1">
+            <wp:simplePos x="0" y="0"/>
+            <wp:positionH relativeFrom="column">
+              <wp:posOffset>1501140</wp:posOffset>
+            </wp:positionH>
+            <wp:positionV relativeFrom="paragraph">
+              <wp:posOffset>199390</wp:posOffset>
+            </wp:positionV>
+            <wp:extent cx="4297680" cy="3219450"/>
+            <wp:effectExtent l="0" t="0" r="7620" b="0"/>
+            <wp:wrapTopAndBottom/>
+            <wp:docPr id="1443314845" name="Picture 69"/>
+            <wp:cNvGraphicFramePr>
+              <a:graphicFrameLocks xmlns:a="http://schemas.openxmlformats.org/drawingml/2006/main" noChangeAspect="1"/>
+            </wp:cNvGraphicFramePr>
+            <a:graphic xmlns:a="http://schemas.openxmlformats.org/drawingml/2006/main">
+              <a:graphicData uri="http://schemas.openxmlformats.org/drawingml/2006/picture">
+                <pic:pic xmlns:pic="http://schemas.openxmlformats.org/drawingml/2006/picture">
+                  <pic:nvPicPr>
+                    <pic:cNvPr id="0" name="Picture 3"/>
+                    <pic:cNvPicPr>
+                      <a:picLocks noChangeAspect="1" noChangeArrowheads="1"/>
+                    </pic:cNvPicPr>
+                  </pic:nvPicPr>
+                  <pic:blipFill>
+                    <a:blip r:embed="rId11">
+                      <a:extLst>
+                        <a:ext uri="{28A0092B-C50C-407E-A947-70E740481C1C}">
+                          <a14:useLocalDpi xmlns:a14="http://schemas.microsoft.com/office/drawing/2010/main" val="0"/>
+                        </a:ext>
+                      </a:extLst>
+                    </a:blip>
+                    <a:srcRect/>
+                    <a:stretch>
+                      <a:fillRect/>
+                    </a:stretch>
+                  </pic:blipFill>
+                  <pic:spPr bwMode="auto">
+                    <a:xfrm>
+                      <a:off x="0" y="0"/>
+                      <a:ext cx="4297680" cy="3219450"/>
+                    </a:xfrm>
+                    <a:prstGeom prst="rect">
+                      <a:avLst/>
+                    </a:prstGeom>
+                    <a:noFill/>
+                    <a:ln>
+                      <a:noFill/>
+                    </a:ln>
+                  </pic:spPr>
+                </pic:pic>
+              </a:graphicData>
+            </a:graphic>
+            <wp14:sizeRelH relativeFrom="page">
+              <wp14:pctWidth>0</wp14:pctWidth>
+            </wp14:sizeRelH>
+            <wp14:sizeRelV relativeFrom="page">
+              <wp14:pctHeight>0</wp14:pctHeight>
+            </wp14:sizeRelV>
+          </wp:anchor>
+        </w:drawing>
       </w:r>
     </w:p>
     <w:p>
@@ -6857,7 +7103,7 @@
         <mc:AlternateContent>
           <mc:Choice Requires="wpg">
             <w:drawing>
-              <wp:anchor distT="0" distB="0" distL="0" distR="0" simplePos="0" relativeHeight="487607808" behindDoc="1" locked="0" layoutInCell="1" allowOverlap="1" wp14:anchorId="0F327A04" wp14:editId="1E7F9F9B">
+              <wp:anchor distT="0" distB="0" distL="0" distR="0" simplePos="0" relativeHeight="251657216" behindDoc="1" locked="0" layoutInCell="1" allowOverlap="1" wp14:anchorId="0F327A04" wp14:editId="1E7F9F9B">
                 <wp:simplePos x="0" y="0"/>
                 <wp:positionH relativeFrom="page">
                   <wp:posOffset>914717</wp:posOffset>
@@ -6986,7 +7232,7 @@
           </mc:Choice>
           <mc:Fallback>
             <w:pict>
-              <v:group w14:anchorId="33227C80" id="Group 41" o:spid="_x0000_s1026" style="position:absolute;margin-left:1in;margin-top:17.15pt;width:502.25pt;height:1.05pt;z-index:-15708672;mso-wrap-distance-left:0;mso-wrap-distance-right:0;mso-position-horizontal-relative:page" coordsize="63785,133" o:gfxdata="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">
+              <v:group w14:anchorId="790F3E6C" id="Group 41" o:spid="_x0000_s1026" style="position:absolute;margin-left:1in;margin-top:17.15pt;width:502.25pt;height:1.05pt;z-index:-251659264;mso-wrap-distance-left:0;mso-wrap-distance-right:0;mso-position-horizontal-relative:page" coordsize="63785,133" o:gfxdata="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">
                 <v:shape id="Graphic 42" o:spid="_x0000_s1027" style="position:absolute;width:63785;height:120;visibility:visible;mso-wrap-style:square;v-text-anchor:top" coordsize="6378575,12065" o:gfxdata="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" path="m,11557r6378397,l6378397,,,,,11557xe" fillcolor="black" stroked="f">
                   <v:path arrowok="t"/>
                 </v:shape>
@@ -7007,7 +7253,7 @@
         <mc:AlternateContent>
           <mc:Choice Requires="wpg">
             <w:drawing>
-              <wp:anchor distT="0" distB="0" distL="0" distR="0" simplePos="0" relativeHeight="487608832" behindDoc="1" locked="0" layoutInCell="1" allowOverlap="1" wp14:anchorId="211AC0F9" wp14:editId="1A69C4C2">
+              <wp:anchor distT="0" distB="0" distL="0" distR="0" simplePos="0" relativeHeight="251658240" behindDoc="1" locked="0" layoutInCell="1" allowOverlap="1" wp14:anchorId="211AC0F9" wp14:editId="1A69C4C2">
                 <wp:simplePos x="0" y="0"/>
                 <wp:positionH relativeFrom="page">
                   <wp:posOffset>914717</wp:posOffset>
@@ -7136,7 +7382,7 @@
           </mc:Choice>
           <mc:Fallback>
             <w:pict>
-              <v:group w14:anchorId="53846FEC" id="Group 44" o:spid="_x0000_s1026" style="position:absolute;margin-left:1in;margin-top:36.75pt;width:502.25pt;height:1.05pt;z-index:-15707648;mso-wrap-distance-left:0;mso-wrap-distance-right:0;mso-position-horizontal-relative:page" coordsize="63785,133" o:gfxdata="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">
+              <v:group w14:anchorId="1563D108" id="Group 44" o:spid="_x0000_s1026" style="position:absolute;margin-left:1in;margin-top:36.75pt;width:502.25pt;height:1.05pt;z-index:-251658240;mso-wrap-distance-left:0;mso-wrap-distance-right:0;mso-position-horizontal-relative:page" coordsize="63785,133" o:gfxdata="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">
                 <v:shape id="Graphic 45" o:spid="_x0000_s1027" style="position:absolute;width:63785;height:120;visibility:visible;mso-wrap-style:square;v-text-anchor:top" coordsize="6378575,12065" o:gfxdata="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" path="m,11557r6378397,l6378397,,,,,11557xe" fillcolor="black" stroked="f">
                   <v:path arrowok="t"/>
                 </v:shape>
@@ -7297,7 +7543,7 @@
           </mc:Choice>
           <mc:Fallback>
             <w:pict>
-              <v:group w14:anchorId="763C79CA" id="Group 47" o:spid="_x0000_s1026" style="width:502.25pt;height:1.05pt;mso-position-horizontal-relative:char;mso-position-vertical-relative:line" coordsize="63785,133" o:gfxdata="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">
+              <v:group w14:anchorId="25CB6D27" id="Group 47" o:spid="_x0000_s1026" style="width:502.25pt;height:1.05pt;mso-position-horizontal-relative:char;mso-position-vertical-relative:line" coordsize="63785,133" o:gfxdata="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">
                 <v:shape id="Graphic 48" o:spid="_x0000_s1027" style="position:absolute;width:63785;height:120;visibility:visible;mso-wrap-style:square;v-text-anchor:top" coordsize="6378575,12065" o:gfxdata="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" path="m,11557r6378397,l6378397,,,,,11557xe" fillcolor="black" stroked="f">
                   <v:path arrowok="t"/>
                 </v:shape>
@@ -7456,7 +7702,7 @@
           </mc:Choice>
           <mc:Fallback>
             <w:pict>
-              <v:group w14:anchorId="76790D43" id="Group 50" o:spid="_x0000_s1026" style="position:absolute;margin-left:1in;margin-top:18.6pt;width:502.25pt;height:1.05pt;z-index:-15719424;mso-wrap-distance-left:0;mso-wrap-distance-right:0;mso-position-horizontal-relative:page" coordsize="63785,133" o:gfxdata="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">
+              <v:group w14:anchorId="195ED81D" id="Group 50" o:spid="_x0000_s1026" style="position:absolute;margin-left:1in;margin-top:18.6pt;width:502.25pt;height:1.05pt;z-index:-15719424;mso-wrap-distance-left:0;mso-wrap-distance-right:0;mso-position-horizontal-relative:page" coordsize="63785,133" o:gfxdata="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">
                 <v:shape id="Graphic 51" o:spid="_x0000_s1027" style="position:absolute;width:63785;height:120;visibility:visible;mso-wrap-style:square;v-text-anchor:top" coordsize="6378575,12065" o:gfxdata="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" path="m,11557r6378397,l6378397,,,,,11557xe" fillcolor="black" stroked="f">
                   <v:path arrowok="t"/>
                 </v:shape>
@@ -7671,7 +7917,7 @@
           </mc:Choice>
           <mc:Fallback>
             <w:pict>
-              <v:group w14:anchorId="64E213B7" id="Group 53" o:spid="_x0000_s1026" style="position:absolute;margin-left:1in;margin-top:17.4pt;width:502.25pt;height:1.05pt;z-index:-15718912;mso-wrap-distance-left:0;mso-wrap-distance-right:0;mso-position-horizontal-relative:page" coordsize="63785,133" o:gfxdata="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">
+              <v:group w14:anchorId="6AE7B4C7" id="Group 53" o:spid="_x0000_s1026" style="position:absolute;margin-left:1in;margin-top:17.4pt;width:502.25pt;height:1.05pt;z-index:-15718912;mso-wrap-distance-left:0;mso-wrap-distance-right:0;mso-position-horizontal-relative:page" coordsize="63785,133" o:gfxdata="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">
                 <v:shape id="Graphic 54" o:spid="_x0000_s1027" style="position:absolute;width:63785;height:120;visibility:visible;mso-wrap-style:square;v-text-anchor:top" coordsize="6378575,12065" o:gfxdata="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" path="m,11557r6378397,l6378397,,,,,11557xe" fillcolor="black" stroked="f">
                   <v:path arrowok="t"/>
                 </v:shape>
@@ -7821,7 +8067,7 @@
           </mc:Choice>
           <mc:Fallback>
             <w:pict>
-              <v:group w14:anchorId="5EBF32EB" id="Group 56" o:spid="_x0000_s1026" style="position:absolute;margin-left:1in;margin-top:37pt;width:502.25pt;height:1.05pt;z-index:-15718400;mso-wrap-distance-left:0;mso-wrap-distance-right:0;mso-position-horizontal-relative:page" coordsize="63785,133" o:gfxdata="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">
+              <v:group w14:anchorId="72E7E536" id="Group 56" o:spid="_x0000_s1026" style="position:absolute;margin-left:1in;margin-top:37pt;width:502.25pt;height:1.05pt;z-index:-15718400;mso-wrap-distance-left:0;mso-wrap-distance-right:0;mso-position-horizontal-relative:page" coordsize="63785,133" o:gfxdata="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">
                 <v:shape id="Graphic 57" o:spid="_x0000_s1027" style="position:absolute;width:63785;height:120;visibility:visible;mso-wrap-style:square;v-text-anchor:top" coordsize="6378575,12065" o:gfxdata="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" path="m,11557r6378397,l6378397,,,,,11557xe" fillcolor="black" stroked="f">
                   <v:path arrowok="t"/>
                 </v:shape>
@@ -7971,7 +8217,7 @@
           </mc:Choice>
           <mc:Fallback>
             <w:pict>
-              <v:group w14:anchorId="4D023279" id="Group 59" o:spid="_x0000_s1026" style="position:absolute;margin-left:1in;margin-top:56.6pt;width:502.25pt;height:1.05pt;z-index:-15717888;mso-wrap-distance-left:0;mso-wrap-distance-right:0;mso-position-horizontal-relative:page" coordsize="63785,133" o:gfxdata="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">
+              <v:group w14:anchorId="19E00E02" id="Group 59" o:spid="_x0000_s1026" style="position:absolute;margin-left:1in;margin-top:56.6pt;width:502.25pt;height:1.05pt;z-index:-15717888;mso-wrap-distance-left:0;mso-wrap-distance-right:0;mso-position-horizontal-relative:page" coordsize="63785,133" o:gfxdata="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">
                 <v:shape id="Graphic 60" o:spid="_x0000_s1027" style="position:absolute;width:63785;height:120;visibility:visible;mso-wrap-style:square;v-text-anchor:top" coordsize="6378575,12065" o:gfxdata="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" path="m,11557r6378397,l6378397,,,,,11557xe" fillcolor="black" stroked="f">
                   <v:path arrowok="t"/>
                 </v:shape>
@@ -8121,7 +8367,7 @@
           </mc:Choice>
           <mc:Fallback>
             <w:pict>
-              <v:group w14:anchorId="7F70920B" id="Group 62" o:spid="_x0000_s1026" style="position:absolute;margin-left:1in;margin-top:76.2pt;width:502.15pt;height:1.05pt;z-index:-15717376;mso-wrap-distance-left:0;mso-wrap-distance-right:0;mso-position-horizontal-relative:page" coordsize="63773,133" o:gfxdata="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">
+              <v:group w14:anchorId="1147CA69" id="Group 62" o:spid="_x0000_s1026" style="position:absolute;margin-left:1in;margin-top:76.2pt;width:502.15pt;height:1.05pt;z-index:-15717376;mso-wrap-distance-left:0;mso-wrap-distance-right:0;mso-position-horizontal-relative:page" coordsize="63773,133" o:gfxdata="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">
                 <v:shape id="Graphic 63" o:spid="_x0000_s1027" style="position:absolute;width:63766;height:120;visibility:visible;mso-wrap-style:square;v-text-anchor:top" coordsize="6376670,12065" o:gfxdata="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" path="m,11557r6376251,l6376251,,,,,11557xe" fillcolor="black" stroked="f">
                   <v:path arrowok="t"/>
                 </v:shape>
@@ -8369,7 +8615,7 @@
           </mc:Choice>
           <mc:Fallback>
             <w:pict>
-              <v:group w14:anchorId="59BF2ABD" id="Group 65" o:spid="_x0000_s1026" style="position:absolute;margin-left:1in;margin-top:17.2pt;width:502.25pt;height:1.05pt;z-index:-15716864;mso-wrap-distance-left:0;mso-wrap-distance-right:0;mso-position-horizontal-relative:page" coordsize="63785,133" o:gfxdata="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">
+              <v:group w14:anchorId="35F5F2A9" id="Group 65" o:spid="_x0000_s1026" style="position:absolute;margin-left:1in;margin-top:17.2pt;width:502.25pt;height:1.05pt;z-index:-15716864;mso-wrap-distance-left:0;mso-wrap-distance-right:0;mso-position-horizontal-relative:page" coordsize="63785,133" o:gfxdata="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">
                 <v:shape id="Graphic 66" o:spid="_x0000_s1027" style="position:absolute;width:63785;height:120;visibility:visible;mso-wrap-style:square;v-text-anchor:top" coordsize="6378575,12065" o:gfxdata="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" path="m,11557r6378397,l6378397,,,,,11557xe" fillcolor="black" stroked="f">
                   <v:path arrowok="t"/>
                 </v:shape>
@@ -8519,7 +8765,7 @@
           </mc:Choice>
           <mc:Fallback>
             <w:pict>
-              <v:group w14:anchorId="76E1C0BA" id="Group 68" o:spid="_x0000_s1026" style="position:absolute;margin-left:1in;margin-top:36.8pt;width:502.25pt;height:1.05pt;z-index:-15716352;mso-wrap-distance-left:0;mso-wrap-distance-right:0;mso-position-horizontal-relative:page" coordsize="63785,133" o:gfxdata="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">
+              <v:group w14:anchorId="0CA9D13D" id="Group 68" o:spid="_x0000_s1026" style="position:absolute;margin-left:1in;margin-top:36.8pt;width:502.25pt;height:1.05pt;z-index:-15716352;mso-wrap-distance-left:0;mso-wrap-distance-right:0;mso-position-horizontal-relative:page" coordsize="63785,133" o:gfxdata="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">
                 <v:shape id="Graphic 69" o:spid="_x0000_s1027" style="position:absolute;width:63785;height:120;visibility:visible;mso-wrap-style:square;v-text-anchor:top" coordsize="6378575,12065" o:gfxdata="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" path="m,11557r6378397,l6378397,,,,,11557xe" fillcolor="black" stroked="f">
                   <v:path arrowok="t"/>
                 </v:shape>
@@ -8669,7 +8915,7 @@
           </mc:Choice>
           <mc:Fallback>
             <w:pict>
-              <v:group w14:anchorId="02B32E8A" id="Group 71" o:spid="_x0000_s1026" style="position:absolute;margin-left:1in;margin-top:56.6pt;width:502.25pt;height:1.05pt;z-index:-15715840;mso-wrap-distance-left:0;mso-wrap-distance-right:0;mso-position-horizontal-relative:page" coordsize="63785,133" o:gfxdata="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">
+              <v:group w14:anchorId="1A147105" id="Group 71" o:spid="_x0000_s1026" style="position:absolute;margin-left:1in;margin-top:56.6pt;width:502.25pt;height:1.05pt;z-index:-15715840;mso-wrap-distance-left:0;mso-wrap-distance-right:0;mso-position-horizontal-relative:page" coordsize="63785,133" o:gfxdata="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">
                 <v:shape id="Graphic 72" o:spid="_x0000_s1027" style="position:absolute;width:63785;height:120;visibility:visible;mso-wrap-style:square;v-text-anchor:top" coordsize="6378575,12065" o:gfxdata="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" path="m,11557r6378397,l6378397,,,,,11557xe" fillcolor="black" stroked="f">
                   <v:path arrowok="t"/>
                 </v:shape>
@@ -8819,7 +9065,7 @@
           </mc:Choice>
           <mc:Fallback>
             <w:pict>
-              <v:group w14:anchorId="35942A12" id="Group 74" o:spid="_x0000_s1026" style="position:absolute;margin-left:1in;margin-top:76.2pt;width:502.15pt;height:1.05pt;z-index:-15715328;mso-wrap-distance-left:0;mso-wrap-distance-right:0;mso-position-horizontal-relative:page" coordsize="63773,133" o:gfxdata="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">
+              <v:group w14:anchorId="759933F3" id="Group 74" o:spid="_x0000_s1026" style="position:absolute;margin-left:1in;margin-top:76.2pt;width:502.15pt;height:1.05pt;z-index:-15715328;mso-wrap-distance-left:0;mso-wrap-distance-right:0;mso-position-horizontal-relative:page" coordsize="63773,133" o:gfxdata="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">
                 <v:shape id="Graphic 75" o:spid="_x0000_s1027" style="position:absolute;width:63766;height:120;visibility:visible;mso-wrap-style:square;v-text-anchor:top" coordsize="6376670,12065" o:gfxdata="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" path="m,11557r6376251,l6376251,,,,,11557xe" fillcolor="black" stroked="f">
                   <v:path arrowok="t"/>
                 </v:shape>
@@ -9167,7 +9413,7 @@
           </mc:Choice>
           <mc:Fallback>
             <w:pict>
-              <v:group w14:anchorId="5B6DE93F" id="Group 77" o:spid="_x0000_s1026" style="position:absolute;margin-left:1in;margin-top:17.2pt;width:502.25pt;height:1.05pt;z-index:-15714816;mso-wrap-distance-left:0;mso-wrap-distance-right:0;mso-position-horizontal-relative:page" coordsize="63785,133" o:gfxdata="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">
+              <v:group w14:anchorId="19AB325C" id="Group 77" o:spid="_x0000_s1026" style="position:absolute;margin-left:1in;margin-top:17.2pt;width:502.25pt;height:1.05pt;z-index:-15714816;mso-wrap-distance-left:0;mso-wrap-distance-right:0;mso-position-horizontal-relative:page" coordsize="63785,133" o:gfxdata="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">
                 <v:shape id="Graphic 78" o:spid="_x0000_s1027" style="position:absolute;width:63785;height:120;visibility:visible;mso-wrap-style:square;v-text-anchor:top" coordsize="6378575,12065" o:gfxdata="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" path="m,11557r6378397,l6378397,,,,,11557xe" fillcolor="black" stroked="f">
                   <v:path arrowok="t"/>
                 </v:shape>
@@ -9317,7 +9563,7 @@
           </mc:Choice>
           <mc:Fallback>
             <w:pict>
-              <v:group w14:anchorId="41E0DD1F" id="Group 80" o:spid="_x0000_s1026" style="position:absolute;margin-left:1in;margin-top:36.8pt;width:502.25pt;height:1.05pt;z-index:-15714304;mso-wrap-distance-left:0;mso-wrap-distance-right:0;mso-position-horizontal-relative:page" coordsize="63785,133" o:gfxdata="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">
+              <v:group w14:anchorId="51974D64" id="Group 80" o:spid="_x0000_s1026" style="position:absolute;margin-left:1in;margin-top:36.8pt;width:502.25pt;height:1.05pt;z-index:-15714304;mso-wrap-distance-left:0;mso-wrap-distance-right:0;mso-position-horizontal-relative:page" coordsize="63785,133" o:gfxdata="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">
                 <v:shape id="Graphic 81" o:spid="_x0000_s1027" style="position:absolute;width:63785;height:120;visibility:visible;mso-wrap-style:square;v-text-anchor:top" coordsize="6378575,12065" o:gfxdata="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" path="m,11557r6378397,l6378397,,,,,11557xe" fillcolor="black" stroked="f">
                   <v:path arrowok="t"/>
                 </v:shape>
@@ -9467,7 +9713,7 @@
           </mc:Choice>
           <mc:Fallback>
             <w:pict>
-              <v:group w14:anchorId="21B718ED" id="Group 83" o:spid="_x0000_s1026" style="position:absolute;margin-left:1in;margin-top:56.6pt;width:502.25pt;height:1.05pt;z-index:-15713792;mso-wrap-distance-left:0;mso-wrap-distance-right:0;mso-position-horizontal-relative:page" coordsize="63785,133" o:gfxdata="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">
+              <v:group w14:anchorId="0446C5F9" id="Group 83" o:spid="_x0000_s1026" style="position:absolute;margin-left:1in;margin-top:56.6pt;width:502.25pt;height:1.05pt;z-index:-15713792;mso-wrap-distance-left:0;mso-wrap-distance-right:0;mso-position-horizontal-relative:page" coordsize="63785,133" o:gfxdata="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">
                 <v:shape id="Graphic 84" o:spid="_x0000_s1027" style="position:absolute;width:63785;height:120;visibility:visible;mso-wrap-style:square;v-text-anchor:top" coordsize="6378575,12065" o:gfxdata="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" path="m,11557r6378397,l6378397,,,,,11557xe" fillcolor="black" stroked="f">
                   <v:path arrowok="t"/>
                 </v:shape>
@@ -9798,7 +10044,7 @@
           </mc:Choice>
           <mc:Fallback>
             <w:pict>
-              <v:group w14:anchorId="259DB8FE" id="Group 86" o:spid="_x0000_s1026" style="position:absolute;margin-left:1in;margin-top:17.2pt;width:502.25pt;height:1.05pt;z-index:-15713280;mso-wrap-distance-left:0;mso-wrap-distance-right:0;mso-position-horizontal-relative:page" coordsize="63785,133" o:gfxdata="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">
+              <v:group w14:anchorId="11C7AB8F" id="Group 86" o:spid="_x0000_s1026" style="position:absolute;margin-left:1in;margin-top:17.2pt;width:502.25pt;height:1.05pt;z-index:-15713280;mso-wrap-distance-left:0;mso-wrap-distance-right:0;mso-position-horizontal-relative:page" coordsize="63785,133" o:gfxdata="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">
                 <v:shape id="Graphic 87" o:spid="_x0000_s1027" style="position:absolute;width:63785;height:120;visibility:visible;mso-wrap-style:square;v-text-anchor:top" coordsize="6378575,12065" o:gfxdata="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" path="m,11557r6378397,l6378397,,,,,11557xe" fillcolor="black" stroked="f">
                   <v:path arrowok="t"/>
                 </v:shape>
@@ -9948,7 +10194,7 @@
           </mc:Choice>
           <mc:Fallback>
             <w:pict>
-              <v:group w14:anchorId="156B6AB8" id="Group 89" o:spid="_x0000_s1026" style="position:absolute;margin-left:1in;margin-top:37pt;width:502.25pt;height:1.05pt;z-index:-15712768;mso-wrap-distance-left:0;mso-wrap-distance-right:0;mso-position-horizontal-relative:page" coordsize="63785,133" o:gfxdata="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">
+              <v:group w14:anchorId="4626B957" id="Group 89" o:spid="_x0000_s1026" style="position:absolute;margin-left:1in;margin-top:37pt;width:502.25pt;height:1.05pt;z-index:-15712768;mso-wrap-distance-left:0;mso-wrap-distance-right:0;mso-position-horizontal-relative:page" coordsize="63785,133" o:gfxdata="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">
                 <v:shape id="Graphic 90" o:spid="_x0000_s1027" style="position:absolute;width:63785;height:120;visibility:visible;mso-wrap-style:square;v-text-anchor:top" coordsize="6378575,12065" o:gfxdata="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" path="m,11557r6378397,l6378397,,,,,11557xe" fillcolor="black" stroked="f">
                   <v:path arrowok="t"/>
                 </v:shape>
@@ -10098,7 +10344,7 @@
           </mc:Choice>
           <mc:Fallback>
             <w:pict>
-              <v:group w14:anchorId="22D00534" id="Group 92" o:spid="_x0000_s1026" style="position:absolute;margin-left:1in;margin-top:56.6pt;width:502.25pt;height:1.05pt;z-index:-15712256;mso-wrap-distance-left:0;mso-wrap-distance-right:0;mso-position-horizontal-relative:page" coordsize="63785,133" o:gfxdata="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">
+              <v:group w14:anchorId="180905EB" id="Group 92" o:spid="_x0000_s1026" style="position:absolute;margin-left:1in;margin-top:56.6pt;width:502.25pt;height:1.05pt;z-index:-15712256;mso-wrap-distance-left:0;mso-wrap-distance-right:0;mso-position-horizontal-relative:page" coordsize="63785,133" o:gfxdata="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">
                 <v:shape id="Graphic 93" o:spid="_x0000_s1027" style="position:absolute;width:63785;height:120;visibility:visible;mso-wrap-style:square;v-text-anchor:top" coordsize="6378575,12065" o:gfxdata="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" path="m,11557r6378397,l6378397,,,,,11557xe" fillcolor="black" stroked="f">
                   <v:path arrowok="t"/>
                 </v:shape>
@@ -10431,7 +10677,7 @@
           </mc:Choice>
           <mc:Fallback>
             <w:pict>
-              <v:group w14:anchorId="00792EE6" id="Group 95" o:spid="_x0000_s1026" style="position:absolute;margin-left:1in;margin-top:17.2pt;width:502.25pt;height:1.05pt;z-index:-15711744;mso-wrap-distance-left:0;mso-wrap-distance-right:0;mso-position-horizontal-relative:page" coordsize="63785,133" o:gfxdata="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">
+              <v:group w14:anchorId="39CD2E2D" id="Group 95" o:spid="_x0000_s1026" style="position:absolute;margin-left:1in;margin-top:17.2pt;width:502.25pt;height:1.05pt;z-index:-15711744;mso-wrap-distance-left:0;mso-wrap-distance-right:0;mso-position-horizontal-relative:page" coordsize="63785,133" o:gfxdata="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">
                 <v:shape id="Graphic 96" o:spid="_x0000_s1027" style="position:absolute;width:63785;height:120;visibility:visible;mso-wrap-style:square;v-text-anchor:top" coordsize="6378575,12065" o:gfxdata="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" path="m,11557r6378397,l6378397,,,,,11557xe" fillcolor="black" stroked="f">
                   <v:path arrowok="t"/>
                 </v:shape>
@@ -10581,7 +10827,7 @@
           </mc:Choice>
           <mc:Fallback>
             <w:pict>
-              <v:group w14:anchorId="374C629A" id="Group 98" o:spid="_x0000_s1026" style="position:absolute;margin-left:1in;margin-top:37pt;width:502.25pt;height:1.05pt;z-index:-15711232;mso-wrap-distance-left:0;mso-wrap-distance-right:0;mso-position-horizontal-relative:page" coordsize="63785,133" o:gfxdata="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">
+              <v:group w14:anchorId="5291B745" id="Group 98" o:spid="_x0000_s1026" style="position:absolute;margin-left:1in;margin-top:37pt;width:502.25pt;height:1.05pt;z-index:-15711232;mso-wrap-distance-left:0;mso-wrap-distance-right:0;mso-position-horizontal-relative:page" coordsize="63785,133" o:gfxdata="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">
                 <v:shape id="Graphic 99" o:spid="_x0000_s1027" style="position:absolute;width:63785;height:120;visibility:visible;mso-wrap-style:square;v-text-anchor:top" coordsize="6378575,12065" o:gfxdata="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" path="m,11557r6378397,l6378397,,,,,11557xe" fillcolor="black" stroked="f">
                   <v:path arrowok="t"/>
                 </v:shape>
@@ -10731,7 +10977,7 @@
           </mc:Choice>
           <mc:Fallback>
             <w:pict>
-              <v:group w14:anchorId="5DD183F7" id="Group 101" o:spid="_x0000_s1026" style="position:absolute;margin-left:1in;margin-top:56.6pt;width:502.25pt;height:1.05pt;z-index:-15710720;mso-wrap-distance-left:0;mso-wrap-distance-right:0;mso-position-horizontal-relative:page" coordsize="63785,133" o:gfxdata="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">
+              <v:group w14:anchorId="47EDB1CF" id="Group 101" o:spid="_x0000_s1026" style="position:absolute;margin-left:1in;margin-top:56.6pt;width:502.25pt;height:1.05pt;z-index:-15710720;mso-wrap-distance-left:0;mso-wrap-distance-right:0;mso-position-horizontal-relative:page" coordsize="63785,133" o:gfxdata="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">
                 <v:shape id="Graphic 102" o:spid="_x0000_s1027" style="position:absolute;width:63785;height:120;visibility:visible;mso-wrap-style:square;v-text-anchor:top" coordsize="6378575,12065" o:gfxdata="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" path="m,11557r6378397,l6378397,,,,,11557xe" fillcolor="black" stroked="f">
                   <v:path arrowok="t"/>
                 </v:shape>

</xml_diff>